<commit_message>
Test ob auch alles am Laptop funktioniert
</commit_message>
<xml_diff>
--- a/Dies ist ein Test.docx
+++ b/Dies ist ein Test.docx
@@ -6,6 +6,16 @@
       <w:r>
         <w:t>Dies ist ein Test</w:t>
       </w:r>
+    </w:p>
+    <w:p>
+      <w:r>
+        <w:t xml:space="preserve">Und noch ein </w:t>
+      </w:r>
+      <w:proofErr w:type="spellStart"/>
+      <w:r>
+        <w:t>test</w:t>
+      </w:r>
+      <w:proofErr w:type="spellEnd"/>
     </w:p>
     <w:p/>
     <w:sectPr>

</xml_diff>